<commit_message>
Ainda tem que melhorar
</commit_message>
<xml_diff>
--- a/1ª Etapa do Projeto/Levantamento de Requisitos.docx
+++ b/1ª Etapa do Projeto/Levantamento de Requisitos.docx
@@ -4,8 +4,6 @@
   <w:body>
     <w:p>
       <w:pPr>
-        <w:spacing w:after="0" w:line="360" w:lineRule="auto"/>
-        <w:jc w:val="both"/>
         <w:rPr>
           <w:rFonts w:ascii="Times New Roman" w:hAnsi="Times New Roman" w:cs="Times New Roman"/>
           <w:b/>
@@ -380,7 +378,25 @@
           <w:sz w:val="24"/>
           <w:szCs w:val="24"/>
         </w:rPr>
-        <w:t xml:space="preserve"> nome, sexo, peso, idade, altura, IMC, BF, estado de saúde e objetivo. Também precisam ser armazenadas i</w:t>
+        <w:t xml:space="preserve"> nome, sexo,</w:t>
+      </w:r>
+      <w:r>
+        <w:rPr>
+          <w:rFonts w:ascii="Times New Roman" w:hAnsi="Times New Roman" w:cs="Times New Roman"/>
+          <w:color w:val="000000" w:themeColor="text1"/>
+          <w:sz w:val="24"/>
+          <w:szCs w:val="24"/>
+        </w:rPr>
+        <w:t xml:space="preserve"> telefone,</w:t>
+      </w:r>
+      <w:r>
+        <w:rPr>
+          <w:rFonts w:ascii="Times New Roman" w:hAnsi="Times New Roman" w:cs="Times New Roman"/>
+          <w:color w:val="000000" w:themeColor="text1"/>
+          <w:sz w:val="24"/>
+          <w:szCs w:val="24"/>
+        </w:rPr>
+        <w:t xml:space="preserve"> peso, idade, altura, IMC, BF, estado de saúde e objetivo. Também precisam ser armazenadas i</w:t>
       </w:r>
       <w:r>
         <w:rPr>
@@ -650,23 +666,39 @@
           <w:sz w:val="24"/>
           <w:szCs w:val="24"/>
         </w:rPr>
-        <w:t xml:space="preserve"> sexo,</w:t>
-      </w:r>
-      <w:r>
-        <w:rPr>
-          <w:rFonts w:ascii="Times New Roman" w:hAnsi="Times New Roman" w:cs="Times New Roman"/>
-          <w:sz w:val="24"/>
-          <w:szCs w:val="24"/>
-        </w:rPr>
-        <w:t xml:space="preserve"> CPF e</w:t>
-      </w:r>
-      <w:r>
-        <w:rPr>
-          <w:rFonts w:ascii="Times New Roman" w:hAnsi="Times New Roman" w:cs="Times New Roman"/>
-          <w:sz w:val="24"/>
-          <w:szCs w:val="24"/>
-        </w:rPr>
-        <w:t xml:space="preserve"> salário. </w:t>
+        <w:t xml:space="preserve"> sexo</w:t>
+      </w:r>
+      <w:r>
+        <w:rPr>
+          <w:rFonts w:ascii="Times New Roman" w:hAnsi="Times New Roman" w:cs="Times New Roman"/>
+          <w:sz w:val="24"/>
+          <w:szCs w:val="24"/>
+        </w:rPr>
+        <w:t xml:space="preserve"> </w:t>
+      </w:r>
+      <w:r>
+        <w:rPr>
+          <w:rFonts w:ascii="Times New Roman" w:hAnsi="Times New Roman" w:cs="Times New Roman"/>
+          <w:sz w:val="24"/>
+          <w:szCs w:val="24"/>
+        </w:rPr>
+        <w:t xml:space="preserve">e </w:t>
+      </w:r>
+      <w:r>
+        <w:rPr>
+          <w:rFonts w:ascii="Times New Roman" w:hAnsi="Times New Roman" w:cs="Times New Roman"/>
+          <w:sz w:val="24"/>
+          <w:szCs w:val="24"/>
+        </w:rPr>
+        <w:t>CPF</w:t>
+      </w:r>
+      <w:r>
+        <w:rPr>
+          <w:rFonts w:ascii="Times New Roman" w:hAnsi="Times New Roman" w:cs="Times New Roman"/>
+          <w:sz w:val="24"/>
+          <w:szCs w:val="24"/>
+        </w:rPr>
+        <w:t xml:space="preserve">. </w:t>
       </w:r>
       <w:r>
         <w:rPr>
@@ -693,7 +725,16 @@
           <w:sz w:val="24"/>
           <w:szCs w:val="24"/>
         </w:rPr>
-        <w:t xml:space="preserve"> professor tem especialidade (s). </w:t>
+        <w:t xml:space="preserve"> professor tem especialidade (s)</w:t>
+      </w:r>
+      <w:r>
+        <w:rPr>
+          <w:rFonts w:ascii="Times New Roman" w:hAnsi="Times New Roman" w:cs="Times New Roman"/>
+          <w:color w:val="000000" w:themeColor="text1"/>
+          <w:sz w:val="24"/>
+          <w:szCs w:val="24"/>
+        </w:rPr>
+        <w:t xml:space="preserve"> e salário, e o gerente lucro que</w:t>
       </w:r>
       <w:r>
         <w:rPr>
@@ -711,63 +752,25 @@
           <w:sz w:val="24"/>
           <w:szCs w:val="24"/>
         </w:rPr>
-        <w:t>O</w:t>
-      </w:r>
-      <w:bookmarkStart w:id="0" w:name="_GoBack"/>
-      <w:bookmarkEnd w:id="0"/>
-      <w:r>
-        <w:rPr>
-          <w:rFonts w:ascii="Times New Roman" w:hAnsi="Times New Roman" w:cs="Times New Roman"/>
-          <w:color w:val="000000" w:themeColor="text1"/>
-          <w:sz w:val="24"/>
-          <w:szCs w:val="24"/>
-        </w:rPr>
-        <w:t xml:space="preserve"> </w:t>
-      </w:r>
-      <w:r>
-        <w:rPr>
-          <w:rFonts w:ascii="Times New Roman" w:hAnsi="Times New Roman" w:cs="Times New Roman"/>
-          <w:color w:val="000000" w:themeColor="text1"/>
-          <w:sz w:val="24"/>
-          <w:szCs w:val="24"/>
-        </w:rPr>
-        <w:t xml:space="preserve">salário </w:t>
-      </w:r>
-      <w:r>
-        <w:rPr>
-          <w:rFonts w:ascii="Times New Roman" w:hAnsi="Times New Roman" w:cs="Times New Roman"/>
-          <w:color w:val="000000" w:themeColor="text1"/>
-          <w:sz w:val="24"/>
-          <w:szCs w:val="24"/>
-        </w:rPr>
-        <w:t>do</w:t>
-      </w:r>
-      <w:r>
-        <w:rPr>
-          <w:rFonts w:ascii="Times New Roman" w:hAnsi="Times New Roman" w:cs="Times New Roman"/>
-          <w:color w:val="000000" w:themeColor="text1"/>
-          <w:sz w:val="24"/>
-          <w:szCs w:val="24"/>
-        </w:rPr>
-        <w:t xml:space="preserve"> </w:t>
-      </w:r>
-      <w:r>
-        <w:rPr>
-          <w:rFonts w:ascii="Times New Roman" w:hAnsi="Times New Roman" w:cs="Times New Roman"/>
-          <w:color w:val="000000" w:themeColor="text1"/>
-          <w:sz w:val="24"/>
-          <w:szCs w:val="24"/>
-        </w:rPr>
-        <w:t xml:space="preserve">gerente </w:t>
-      </w:r>
-      <w:r>
-        <w:rPr>
-          <w:rFonts w:ascii="Times New Roman" w:hAnsi="Times New Roman" w:cs="Times New Roman"/>
-          <w:color w:val="000000" w:themeColor="text1"/>
-          <w:sz w:val="24"/>
-          <w:szCs w:val="24"/>
-        </w:rPr>
-        <w:t>varia mensalmente conforme a quantidade de alunos frequentes e lucro de vendas realizadas.</w:t>
+        <w:t xml:space="preserve">varia mensalmente conforme a quantidade de alunos frequentes e </w:t>
+      </w:r>
+      <w:r>
+        <w:rPr>
+          <w:rFonts w:ascii="Times New Roman" w:hAnsi="Times New Roman" w:cs="Times New Roman"/>
+          <w:color w:val="000000" w:themeColor="text1"/>
+          <w:sz w:val="24"/>
+          <w:szCs w:val="24"/>
+        </w:rPr>
+        <w:t>renda</w:t>
+      </w:r>
+      <w:r>
+        <w:rPr>
+          <w:rFonts w:ascii="Times New Roman" w:hAnsi="Times New Roman" w:cs="Times New Roman"/>
+          <w:color w:val="000000" w:themeColor="text1"/>
+          <w:sz w:val="24"/>
+          <w:szCs w:val="24"/>
+        </w:rPr>
+        <w:t xml:space="preserve"> de vendas realizadas.</w:t>
       </w:r>
       <w:r>
         <w:rPr>
@@ -798,7 +801,25 @@
           <w:sz w:val="24"/>
           <w:szCs w:val="24"/>
         </w:rPr>
-        <w:t xml:space="preserve">O estabelecimento tem despesas, </w:t>
+        <w:t>O estabelecimento tem despesas</w:t>
+      </w:r>
+      <w:r>
+        <w:rPr>
+          <w:rFonts w:ascii="Times New Roman" w:hAnsi="Times New Roman" w:cs="Times New Roman"/>
+          <w:color w:val="000000" w:themeColor="text1"/>
+          <w:sz w:val="24"/>
+          <w:szCs w:val="24"/>
+        </w:rPr>
+        <w:t xml:space="preserve"> feitas pelo gerente</w:t>
+      </w:r>
+      <w:r>
+        <w:rPr>
+          <w:rFonts w:ascii="Times New Roman" w:hAnsi="Times New Roman" w:cs="Times New Roman"/>
+          <w:color w:val="000000" w:themeColor="text1"/>
+          <w:sz w:val="24"/>
+          <w:szCs w:val="24"/>
+        </w:rPr>
+        <w:t xml:space="preserve">, </w:t>
       </w:r>
       <w:r>
         <w:rPr>
@@ -888,6 +909,15 @@
           <w:sz w:val="24"/>
           <w:szCs w:val="24"/>
         </w:rPr>
+        <w:t xml:space="preserve"> sendo necessário guardar a data</w:t>
+      </w:r>
+      <w:r>
+        <w:rPr>
+          <w:rFonts w:ascii="Times New Roman" w:hAnsi="Times New Roman" w:cs="Times New Roman"/>
+          <w:color w:val="000000" w:themeColor="text1"/>
+          <w:sz w:val="24"/>
+          <w:szCs w:val="24"/>
+        </w:rPr>
         <w:t>.</w:t>
       </w:r>
       <w:r>
@@ -1095,7 +1125,7 @@
           <w:sz w:val="24"/>
           <w:szCs w:val="24"/>
         </w:rPr>
-        <w:t xml:space="preserve"> CNPJ (útil para identificar o fornecedor),</w:t>
+        <w:t xml:space="preserve"> CNPJ,</w:t>
       </w:r>
       <w:r>
         <w:rPr>
@@ -1149,7 +1179,7 @@
           <w:sz w:val="24"/>
           <w:szCs w:val="24"/>
         </w:rPr>
-        <w:t xml:space="preserve">a vista ou a prazo. Se </w:t>
+        <w:t xml:space="preserve">a </w:t>
       </w:r>
       <w:r>
         <w:rPr>
@@ -1159,7 +1189,7 @@
           <w:szCs w:val="24"/>
         </w:rPr>
         <w:lastRenderedPageBreak/>
-        <w:t>a</w:t>
+        <w:t>vista ou a prazo. Se a</w:t>
       </w:r>
       <w:r>
         <w:rPr>
@@ -1249,16 +1279,34 @@
           <w:sz w:val="24"/>
           <w:szCs w:val="24"/>
         </w:rPr>
-        <w:t>, data e</w:t>
-      </w:r>
-      <w:r>
-        <w:rPr>
-          <w:rFonts w:ascii="Times New Roman" w:hAnsi="Times New Roman" w:cs="Times New Roman"/>
-          <w:color w:val="000000" w:themeColor="text1"/>
-          <w:sz w:val="24"/>
-          <w:szCs w:val="24"/>
-        </w:rPr>
-        <w:t xml:space="preserve"> comprador</w:t>
+        <w:t>, e</w:t>
+      </w:r>
+      <w:r>
+        <w:rPr>
+          <w:rFonts w:ascii="Times New Roman" w:hAnsi="Times New Roman" w:cs="Times New Roman"/>
+          <w:color w:val="000000" w:themeColor="text1"/>
+          <w:sz w:val="24"/>
+          <w:szCs w:val="24"/>
+        </w:rPr>
+        <w:t xml:space="preserve"> </w:t>
+      </w:r>
+      <w:r>
+        <w:rPr>
+          <w:rFonts w:ascii="Times New Roman" w:hAnsi="Times New Roman" w:cs="Times New Roman"/>
+          <w:color w:val="000000" w:themeColor="text1"/>
+          <w:sz w:val="24"/>
+          <w:szCs w:val="24"/>
+        </w:rPr>
+        <w:t xml:space="preserve">código do </w:t>
+      </w:r>
+      <w:r>
+        <w:rPr>
+          <w:rFonts w:ascii="Times New Roman" w:hAnsi="Times New Roman" w:cs="Times New Roman"/>
+          <w:color w:val="000000" w:themeColor="text1"/>
+          <w:sz w:val="24"/>
+          <w:szCs w:val="24"/>
+        </w:rPr>
+        <w:t>comprador</w:t>
       </w:r>
       <w:r>
         <w:rPr>
@@ -1328,7 +1376,18 @@
           <w:sz w:val="24"/>
           <w:szCs w:val="24"/>
         </w:rPr>
-        <w:t>uso de carga – leve/moderada/pesada,</w:t>
+        <w:t>uso de carga</w:t>
+      </w:r>
+      <w:bookmarkStart w:id="0" w:name="_GoBack"/>
+      <w:bookmarkEnd w:id="0"/>
+      <w:r>
+        <w:rPr>
+          <w:rFonts w:ascii="Times New Roman" w:hAnsi="Times New Roman" w:cs="Times New Roman"/>
+          <w:color w:val="000000" w:themeColor="text1"/>
+          <w:sz w:val="24"/>
+          <w:szCs w:val="24"/>
+        </w:rPr>
+        <w:t>,</w:t>
       </w:r>
       <w:r>
         <w:rPr>

</xml_diff>